<commit_message>
Finish day 2 morning lecture notes
</commit_message>
<xml_diff>
--- a/week1/Week 1 Notes.docx
+++ b/week1/Week 1 Notes.docx
@@ -18,6 +18,9 @@
       <w:r>
         <w:t>Terminal</w:t>
       </w:r>
+      <w:r>
+        <w:t>/ shortcuts</w:t>
+      </w:r>
     </w:p>
     <w:p>
       <w:pPr>
@@ -40,62 +43,679 @@
         <w:sym w:font="Wingdings" w:char="F0E0"/>
       </w:r>
       <w:r>
+        <w:t xml:space="preserve"> git clone URL nameOfFile</w:t>
+      </w:r>
+    </w:p>
+    <w:p>
+      <w:pPr>
+        <w:pStyle w:val="ListParagraph"/>
+        <w:numPr>
+          <w:ilvl w:val="0"/>
+          <w:numId w:val="1"/>
+        </w:numPr>
+      </w:pPr>
+      <w:r>
+        <w:t>Alt + delete to delete all written</w:t>
+      </w:r>
+    </w:p>
+    <w:p>
+      <w:pPr>
+        <w:pStyle w:val="ListParagraph"/>
+        <w:numPr>
+          <w:ilvl w:val="0"/>
+          <w:numId w:val="1"/>
+        </w:numPr>
+      </w:pPr>
+      <w:r>
+        <w:t>Node to access REPL</w:t>
+      </w:r>
+    </w:p>
+    <w:p>
+      <w:pPr>
+        <w:pStyle w:val="ListParagraph"/>
+        <w:numPr>
+          <w:ilvl w:val="0"/>
+          <w:numId w:val="1"/>
+        </w:numPr>
+      </w:pPr>
+      <w:r>
+        <w:t>M</w:t>
+      </w:r>
+      <w:r>
+        <w:t>kdir</w:t>
+      </w:r>
+    </w:p>
+    <w:p>
+      <w:pPr>
+        <w:pStyle w:val="ListParagraph"/>
+        <w:numPr>
+          <w:ilvl w:val="0"/>
+          <w:numId w:val="1"/>
+        </w:numPr>
+      </w:pPr>
+      <w:r>
+        <w:t>alt + arrow keys: move a line up or down</w:t>
+      </w:r>
+    </w:p>
+    <w:p>
+      <w:pPr>
+        <w:pStyle w:val="ListParagraph"/>
+        <w:numPr>
+          <w:ilvl w:val="0"/>
+          <w:numId w:val="1"/>
+        </w:numPr>
+      </w:pPr>
+      <w:r>
+        <w:t>command + alt: multiple cursors</w:t>
+      </w:r>
+    </w:p>
+    <w:p/>
+    <w:p>
+      <w:pPr>
+        <w:pStyle w:val="Heading1"/>
+      </w:pPr>
+      <w:r>
+        <w:t>Vocabulary</w:t>
+      </w:r>
+    </w:p>
+    <w:p>
+      <w:pPr>
+        <w:pStyle w:val="ListParagraph"/>
+        <w:numPr>
+          <w:ilvl w:val="0"/>
+          <w:numId w:val="1"/>
+        </w:numPr>
+      </w:pPr>
+      <w:r>
+        <w:t>CLI: command-line interface</w:t>
+      </w:r>
+    </w:p>
+    <w:p>
+      <w:pPr>
+        <w:pStyle w:val="ListParagraph"/>
+        <w:numPr>
+          <w:ilvl w:val="0"/>
+          <w:numId w:val="1"/>
+        </w:numPr>
+      </w:pPr>
+      <w:r>
+        <w:t>Argv: argument values, given by an array</w:t>
+      </w:r>
+    </w:p>
+    <w:p>
+      <w:pPr>
+        <w:pStyle w:val="ListParagraph"/>
+        <w:numPr>
+          <w:ilvl w:val="0"/>
+          <w:numId w:val="1"/>
+        </w:numPr>
+      </w:pPr>
+      <w:r>
+        <w:t>p</w:t>
+      </w:r>
+      <w:r>
+        <w:t>rocess.</w:t>
+      </w:r>
+      <w:r>
+        <w:t>argv</w:t>
+      </w:r>
+      <w:r>
+        <w:t xml:space="preserve"> = environment variable</w:t>
+      </w:r>
+    </w:p>
+    <w:p>
+      <w:pPr>
+        <w:pStyle w:val="ListParagraph"/>
+        <w:numPr>
+          <w:ilvl w:val="1"/>
+          <w:numId w:val="1"/>
+        </w:numPr>
+      </w:pPr>
+      <w:r>
+        <w:t>process in an object that has variable argv</w:t>
+      </w:r>
+    </w:p>
+    <w:p>
+      <w:pPr>
+        <w:pStyle w:val="ListParagraph"/>
+        <w:numPr>
+          <w:ilvl w:val="1"/>
+          <w:numId w:val="1"/>
+        </w:numPr>
+      </w:pPr>
+      <w:r>
+        <w:t>argv: puts all the things (</w:t>
+      </w:r>
+      <w:r>
+        <w:t>arguments</w:t>
+      </w:r>
+      <w:r>
+        <w:t>) you wrote into an array</w:t>
+      </w:r>
+    </w:p>
+    <w:p>
+      <w:pPr>
+        <w:pStyle w:val="Heading1"/>
+      </w:pPr>
+      <w:r>
+        <w:t>Material</w:t>
+      </w:r>
+    </w:p>
+    <w:p>
+      <w:pPr>
+        <w:rPr>
+          <w:rStyle w:val="SubtleEmphasis"/>
+        </w:rPr>
+      </w:pPr>
+      <w:r>
+        <w:rPr>
+          <w:rStyle w:val="SubtleEmphasis"/>
+        </w:rPr>
+        <w:t>Parsing</w:t>
+      </w:r>
+    </w:p>
+    <w:p>
+      <w:pPr>
+        <w:pStyle w:val="ListParagraph"/>
+        <w:numPr>
+          <w:ilvl w:val="0"/>
+          <w:numId w:val="1"/>
+        </w:numPr>
+      </w:pPr>
+      <w:r>
+        <w:t>Path are still considered arguments to the shell you’re using</w:t>
+      </w:r>
+      <w:r>
+        <w:t xml:space="preserve"> (shell = terminal?)</w:t>
+      </w:r>
+    </w:p>
+    <w:p>
+      <w:pPr>
+        <w:pStyle w:val="ListParagraph"/>
+        <w:numPr>
+          <w:ilvl w:val="1"/>
+          <w:numId w:val="1"/>
+        </w:numPr>
+      </w:pPr>
+      <w:r>
+        <w:t xml:space="preserve">So basically </w:t>
+      </w:r>
+      <w:r>
+        <w:t xml:space="preserve">path of </w:t>
+      </w:r>
+      <w:r>
+        <w:t>node (interpreter) is an argument along with</w:t>
+      </w:r>
+      <w:r>
+        <w:t xml:space="preserve"> path of</w:t>
+      </w:r>
+      <w:r>
+        <w:t xml:space="preserve"> sum.js</w:t>
+      </w:r>
+    </w:p>
+    <w:p>
+      <w:pPr>
+        <w:pStyle w:val="ListParagraph"/>
+        <w:numPr>
+          <w:ilvl w:val="0"/>
+          <w:numId w:val="1"/>
+        </w:numPr>
+      </w:pPr>
+      <w:r>
+        <w:t xml:space="preserve">All command </w:t>
+      </w:r>
+      <w:r>
+        <w:t>arguments</w:t>
+      </w:r>
+      <w:r>
+        <w:t xml:space="preserve"> are strings </w:t>
+      </w:r>
+    </w:p>
+    <w:p>
+      <w:pPr>
+        <w:pStyle w:val="ListParagraph"/>
+        <w:numPr>
+          <w:ilvl w:val="0"/>
+          <w:numId w:val="1"/>
+        </w:numPr>
+      </w:pPr>
+      <w:r>
+        <w:t>Javascript exectures program top bottom so like you will get the gist of it later but sometimes u don’t need to call functions it just executes shit</w:t>
+      </w:r>
+    </w:p>
+    <w:p>
+      <w:pPr>
+        <w:pStyle w:val="ListParagraph"/>
+        <w:numPr>
+          <w:ilvl w:val="0"/>
+          <w:numId w:val="1"/>
+        </w:numPr>
+      </w:pPr>
+      <w:r>
+        <w:t>Scope: x=12 and then inside an if statement x=4 you can still console.log it!</w:t>
+      </w:r>
+    </w:p>
+    <w:p>
+      <w:pPr>
+        <w:pStyle w:val="Heading1"/>
+      </w:pPr>
+      <w:r>
+        <w:t>Syntax</w:t>
+      </w:r>
+    </w:p>
+    <w:p>
+      <w:pPr>
+        <w:pStyle w:val="ListParagraph"/>
+        <w:numPr>
+          <w:ilvl w:val="0"/>
+          <w:numId w:val="1"/>
+        </w:numPr>
+      </w:pPr>
+      <w:r>
+        <w:t xml:space="preserve">Number(“123”) </w:t>
+      </w:r>
+      <w:r>
+        <w:sym w:font="Wingdings" w:char="F0E0"/>
+      </w:r>
+      <w:r>
+        <w:t xml:space="preserve"> 123 (a number)</w:t>
+      </w:r>
+    </w:p>
+    <w:p>
+      <w:pPr>
+        <w:pStyle w:val="ListParagraph"/>
+        <w:numPr>
+          <w:ilvl w:val="0"/>
+          <w:numId w:val="1"/>
+        </w:numPr>
+      </w:pPr>
+      <w:r>
+        <w:t>process.argv.slice(2) (it is an array function): cuts the rest of array (basically starts it at 2)</w:t>
+      </w:r>
+    </w:p>
+    <w:p>
+      <w:pPr>
+        <w:pStyle w:val="ListParagraph"/>
+        <w:numPr>
+          <w:ilvl w:val="0"/>
+          <w:numId w:val="1"/>
+        </w:numPr>
+      </w:pPr>
+      <w:r>
+        <w:t>default (same category as if statements) and switch, switch executes code based on argument matching</w:t>
+      </w:r>
+    </w:p>
+    <w:p>
+      <w:pPr>
+        <w:pStyle w:val="ListParagraph"/>
+        <w:numPr>
+          <w:ilvl w:val="0"/>
+          <w:numId w:val="1"/>
+        </w:numPr>
+      </w:pPr>
+      <w:r>
+        <w:t>if an array is empty: if !array.length</w:t>
+      </w:r>
+    </w:p>
+    <w:p>
+      <w:pPr>
+        <w:pStyle w:val="ListParagraph"/>
+        <w:numPr>
+          <w:ilvl w:val="0"/>
+          <w:numId w:val="1"/>
+        </w:numPr>
+      </w:pPr>
+      <w:r>
+        <w:t>Ternary operator: if + else statement in one line:</w:t>
+      </w:r>
+    </w:p>
+    <w:p>
+      <w:pPr>
+        <w:pStyle w:val="ListParagraph"/>
+        <w:numPr>
+          <w:ilvl w:val="0"/>
+          <w:numId w:val="1"/>
+        </w:numPr>
+        <w:shd w:val="clear" w:color="auto" w:fill="1E1E1E"/>
+        <w:spacing w:line="270" w:lineRule="atLeast"/>
+        <w:rPr>
+          <w:rFonts w:ascii="Menlo" w:eastAsia="Times New Roman" w:hAnsi="Menlo" w:cs="Menlo"/>
+          <w:color w:val="D4D4D4"/>
+          <w:sz w:val="18"/>
+          <w:szCs w:val="18"/>
+        </w:rPr>
+      </w:pPr>
+      <w:r>
+        <w:rPr>
+          <w:rFonts w:ascii="Menlo" w:eastAsia="Times New Roman" w:hAnsi="Menlo" w:cs="Menlo"/>
+          <w:color w:val="569CD6"/>
+          <w:sz w:val="18"/>
+          <w:szCs w:val="18"/>
+        </w:rPr>
+        <w:t>let</w:t>
+      </w:r>
+      <w:r>
+        <w:rPr>
+          <w:rFonts w:ascii="Menlo" w:eastAsia="Times New Roman" w:hAnsi="Menlo" w:cs="Menlo"/>
+          <w:color w:val="D4D4D4"/>
+          <w:sz w:val="18"/>
+          <w:szCs w:val="18"/>
+        </w:rPr>
         <w:t xml:space="preserve"> </w:t>
       </w:r>
-      <w:proofErr w:type="spellStart"/>
-      <w:r>
-        <w:t>git</w:t>
-      </w:r>
-      <w:proofErr w:type="spellEnd"/>
-      <w:r>
-        <w:t xml:space="preserve"> clone URL </w:t>
-      </w:r>
-      <w:proofErr w:type="spellStart"/>
-      <w:r>
-        <w:t>nameOfFile</w:t>
-      </w:r>
-      <w:proofErr w:type="spellEnd"/>
-    </w:p>
-    <w:p>
-      <w:pPr>
-        <w:pStyle w:val="ListParagraph"/>
-        <w:numPr>
-          <w:ilvl w:val="0"/>
-          <w:numId w:val="1"/>
-        </w:numPr>
-      </w:pPr>
-      <w:r>
-        <w:t>Alt + delete to delete all written</w:t>
-      </w:r>
-    </w:p>
-    <w:p>
-      <w:pPr>
-        <w:pStyle w:val="ListParagraph"/>
-        <w:numPr>
-          <w:ilvl w:val="0"/>
-          <w:numId w:val="1"/>
-        </w:numPr>
-      </w:pPr>
-      <w:r>
-        <w:t>Node to access REPL</w:t>
-      </w:r>
-    </w:p>
-    <w:p>
-      <w:pPr>
-        <w:pStyle w:val="ListParagraph"/>
-        <w:numPr>
-          <w:ilvl w:val="0"/>
-          <w:numId w:val="1"/>
-        </w:numPr>
-      </w:pPr>
-      <w:proofErr w:type="spellStart"/>
-      <w:r>
-        <w:t>M</w:t>
-      </w:r>
-      <w:r>
-        <w:t>kdir</w:t>
-      </w:r>
-      <w:proofErr w:type="spellEnd"/>
+      <w:r>
+        <w:rPr>
+          <w:rFonts w:ascii="Menlo" w:eastAsia="Times New Roman" w:hAnsi="Menlo" w:cs="Menlo"/>
+          <w:color w:val="9CDCFE"/>
+          <w:sz w:val="18"/>
+          <w:szCs w:val="18"/>
+        </w:rPr>
+        <w:t>name</w:t>
+      </w:r>
+      <w:r>
+        <w:rPr>
+          <w:rFonts w:ascii="Menlo" w:eastAsia="Times New Roman" w:hAnsi="Menlo" w:cs="Menlo"/>
+          <w:color w:val="D4D4D4"/>
+          <w:sz w:val="18"/>
+          <w:szCs w:val="18"/>
+        </w:rPr>
+        <w:t xml:space="preserve"> = </w:t>
+      </w:r>
+      <w:r>
+        <w:rPr>
+          <w:rFonts w:ascii="Menlo" w:eastAsia="Times New Roman" w:hAnsi="Menlo" w:cs="Menlo"/>
+          <w:color w:val="9CDCFE"/>
+          <w:sz w:val="18"/>
+          <w:szCs w:val="18"/>
+        </w:rPr>
+        <w:t>gender</w:t>
+      </w:r>
+      <w:r>
+        <w:rPr>
+          <w:rFonts w:ascii="Menlo" w:eastAsia="Times New Roman" w:hAnsi="Menlo" w:cs="Menlo"/>
+          <w:color w:val="D4D4D4"/>
+          <w:sz w:val="18"/>
+          <w:szCs w:val="18"/>
+        </w:rPr>
+        <w:t xml:space="preserve"> === </w:t>
+      </w:r>
+      <w:r>
+        <w:rPr>
+          <w:rFonts w:ascii="Menlo" w:eastAsia="Times New Roman" w:hAnsi="Menlo" w:cs="Menlo"/>
+          <w:color w:val="CE9178"/>
+          <w:sz w:val="18"/>
+          <w:szCs w:val="18"/>
+        </w:rPr>
+        <w:t>'male'</w:t>
+      </w:r>
+      <w:r>
+        <w:rPr>
+          <w:rFonts w:ascii="Menlo" w:eastAsia="Times New Roman" w:hAnsi="Menlo" w:cs="Menlo"/>
+          <w:color w:val="D4D4D4"/>
+          <w:sz w:val="18"/>
+          <w:szCs w:val="18"/>
+        </w:rPr>
+        <w:t xml:space="preserve"> ? </w:t>
+      </w:r>
+      <w:r>
+        <w:rPr>
+          <w:rFonts w:ascii="Menlo" w:eastAsia="Times New Roman" w:hAnsi="Menlo" w:cs="Menlo"/>
+          <w:color w:val="CE9178"/>
+          <w:sz w:val="18"/>
+          <w:szCs w:val="18"/>
+        </w:rPr>
+        <w:t>'bob'</w:t>
+      </w:r>
+      <w:r>
+        <w:rPr>
+          <w:rFonts w:ascii="Menlo" w:eastAsia="Times New Roman" w:hAnsi="Menlo" w:cs="Menlo"/>
+          <w:color w:val="D4D4D4"/>
+          <w:sz w:val="18"/>
+          <w:szCs w:val="18"/>
+        </w:rPr>
+        <w:t xml:space="preserve"> : </w:t>
+      </w:r>
+      <w:r>
+        <w:rPr>
+          <w:rFonts w:ascii="Menlo" w:eastAsia="Times New Roman" w:hAnsi="Menlo" w:cs="Menlo"/>
+          <w:color w:val="CE9178"/>
+          <w:sz w:val="18"/>
+          <w:szCs w:val="18"/>
+        </w:rPr>
+        <w:t>'jessica'</w:t>
+      </w:r>
+      <w:r>
+        <w:rPr>
+          <w:rFonts w:ascii="Menlo" w:eastAsia="Times New Roman" w:hAnsi="Menlo" w:cs="Menlo"/>
+          <w:color w:val="D4D4D4"/>
+          <w:sz w:val="18"/>
+          <w:szCs w:val="18"/>
+        </w:rPr>
+        <w:t xml:space="preserve">; </w:t>
+      </w:r>
+    </w:p>
+    <w:p>
+      <w:pPr>
+        <w:pStyle w:val="ListParagraph"/>
+        <w:numPr>
+          <w:ilvl w:val="1"/>
+          <w:numId w:val="1"/>
+        </w:numPr>
+      </w:pPr>
+      <w:r>
+        <w:t>is the gender male? If yeah the name is bob so could also write like (gender === ‘male’)</w:t>
+      </w:r>
+    </w:p>
+    <w:p>
+      <w:pPr>
+        <w:pStyle w:val="ListParagraph"/>
+        <w:numPr>
+          <w:ilvl w:val="1"/>
+          <w:numId w:val="1"/>
+        </w:numPr>
+      </w:pPr>
+      <w:r>
+        <w:t>recall that operators are like +, modulo, ===</w:t>
+      </w:r>
+    </w:p>
+    <w:p>
+      <w:pPr>
+        <w:pStyle w:val="ListParagraph"/>
+        <w:numPr>
+          <w:ilvl w:val="1"/>
+          <w:numId w:val="1"/>
+        </w:numPr>
+      </w:pPr>
+      <w:r>
+        <w:t>if is not technically an operator, will probably understand more you write and stuff</w:t>
+      </w:r>
+    </w:p>
+    <w:p>
+      <w:pPr>
+        <w:pStyle w:val="ListParagraph"/>
+        <w:numPr>
+          <w:ilvl w:val="0"/>
+          <w:numId w:val="1"/>
+        </w:numPr>
+      </w:pPr>
+      <w:r>
+        <w:lastRenderedPageBreak/>
+        <w:t>Anonymous function: function without a name, but note here to explain like how u can make a function an argument AND make it return the result of the function not the function itself (this is really syntax shit, like if u think through it you would have known)</w:t>
+      </w:r>
+    </w:p>
+    <w:p>
+      <w:pPr>
+        <w:pStyle w:val="ListParagraph"/>
+        <w:numPr>
+          <w:ilvl w:val="1"/>
+          <w:numId w:val="1"/>
+        </w:numPr>
+      </w:pPr>
+      <w:r>
+        <w:t>(     () =&gt; {}    )()</w:t>
+      </w:r>
+    </w:p>
+    <w:p>
+      <w:pPr>
+        <w:pStyle w:val="ListParagraph"/>
+        <w:numPr>
+          <w:ilvl w:val="0"/>
+          <w:numId w:val="1"/>
+        </w:numPr>
+        <w:shd w:val="clear" w:color="auto" w:fill="1E1E1E"/>
+        <w:spacing w:line="270" w:lineRule="atLeast"/>
+        <w:rPr>
+          <w:rFonts w:ascii="Menlo" w:eastAsia="Times New Roman" w:hAnsi="Menlo" w:cs="Menlo"/>
+          <w:color w:val="D4D4D4"/>
+          <w:sz w:val="18"/>
+          <w:szCs w:val="18"/>
+        </w:rPr>
+      </w:pPr>
+      <w:r>
+        <w:rPr>
+          <w:rFonts w:ascii="Menlo" w:eastAsia="Times New Roman" w:hAnsi="Menlo" w:cs="Menlo"/>
+          <w:color w:val="D4D4D4"/>
+          <w:sz w:val="18"/>
+          <w:szCs w:val="18"/>
+        </w:rPr>
+        <w:t xml:space="preserve">(() </w:t>
+      </w:r>
+      <w:r>
+        <w:rPr>
+          <w:rFonts w:ascii="Menlo" w:eastAsia="Times New Roman" w:hAnsi="Menlo" w:cs="Menlo"/>
+          <w:color w:val="569CD6"/>
+          <w:sz w:val="18"/>
+          <w:szCs w:val="18"/>
+        </w:rPr>
+        <w:t>=&gt;</w:t>
+      </w:r>
+      <w:r>
+        <w:rPr>
+          <w:rFonts w:ascii="Menlo" w:eastAsia="Times New Roman" w:hAnsi="Menlo" w:cs="Menlo"/>
+          <w:color w:val="D4D4D4"/>
+          <w:sz w:val="18"/>
+          <w:szCs w:val="18"/>
+        </w:rPr>
+        <w:t xml:space="preserve"> {</w:t>
+      </w:r>
+    </w:p>
+    <w:p>
+      <w:pPr>
+        <w:pStyle w:val="ListParagraph"/>
+        <w:numPr>
+          <w:ilvl w:val="0"/>
+          <w:numId w:val="1"/>
+        </w:numPr>
+        <w:shd w:val="clear" w:color="auto" w:fill="1E1E1E"/>
+        <w:spacing w:line="270" w:lineRule="atLeast"/>
+        <w:rPr>
+          <w:rFonts w:ascii="Menlo" w:eastAsia="Times New Roman" w:hAnsi="Menlo" w:cs="Menlo"/>
+          <w:color w:val="D4D4D4"/>
+          <w:sz w:val="18"/>
+          <w:szCs w:val="18"/>
+        </w:rPr>
+      </w:pPr>
+      <w:r>
+        <w:rPr>
+          <w:rFonts w:ascii="Menlo" w:eastAsia="Times New Roman" w:hAnsi="Menlo" w:cs="Menlo"/>
+          <w:color w:val="D4D4D4"/>
+          <w:sz w:val="18"/>
+          <w:szCs w:val="18"/>
+        </w:rPr>
+        <w:t xml:space="preserve">    </w:t>
+      </w:r>
+      <w:r>
+        <w:rPr>
+          <w:rFonts w:ascii="Menlo" w:eastAsia="Times New Roman" w:hAnsi="Menlo" w:cs="Menlo"/>
+          <w:color w:val="C586C0"/>
+          <w:sz w:val="18"/>
+          <w:szCs w:val="18"/>
+        </w:rPr>
+        <w:t>return</w:t>
+      </w:r>
+      <w:r>
+        <w:rPr>
+          <w:rFonts w:ascii="Menlo" w:eastAsia="Times New Roman" w:hAnsi="Menlo" w:cs="Menlo"/>
+          <w:color w:val="D4D4D4"/>
+          <w:sz w:val="18"/>
+          <w:szCs w:val="18"/>
+        </w:rPr>
+        <w:t xml:space="preserve"> </w:t>
+      </w:r>
+      <w:r>
+        <w:rPr>
+          <w:rFonts w:ascii="Menlo" w:eastAsia="Times New Roman" w:hAnsi="Menlo" w:cs="Menlo"/>
+          <w:color w:val="B5CEA8"/>
+          <w:sz w:val="18"/>
+          <w:szCs w:val="18"/>
+        </w:rPr>
+        <w:t>5</w:t>
+      </w:r>
+      <w:r>
+        <w:rPr>
+          <w:rFonts w:ascii="Menlo" w:eastAsia="Times New Roman" w:hAnsi="Menlo" w:cs="Menlo"/>
+          <w:color w:val="D4D4D4"/>
+          <w:sz w:val="18"/>
+          <w:szCs w:val="18"/>
+        </w:rPr>
+        <w:t>-</w:t>
+      </w:r>
+      <w:r>
+        <w:rPr>
+          <w:rFonts w:ascii="Menlo" w:eastAsia="Times New Roman" w:hAnsi="Menlo" w:cs="Menlo"/>
+          <w:color w:val="B5CEA8"/>
+          <w:sz w:val="18"/>
+          <w:szCs w:val="18"/>
+        </w:rPr>
+        <w:t>3</w:t>
+      </w:r>
+      <w:r>
+        <w:rPr>
+          <w:rFonts w:ascii="Menlo" w:eastAsia="Times New Roman" w:hAnsi="Menlo" w:cs="Menlo"/>
+          <w:color w:val="D4D4D4"/>
+          <w:sz w:val="18"/>
+          <w:szCs w:val="18"/>
+        </w:rPr>
+        <w:t>;</w:t>
+      </w:r>
+    </w:p>
+    <w:p>
+      <w:pPr>
+        <w:pStyle w:val="ListParagraph"/>
+        <w:numPr>
+          <w:ilvl w:val="0"/>
+          <w:numId w:val="1"/>
+        </w:numPr>
+        <w:shd w:val="clear" w:color="auto" w:fill="1E1E1E"/>
+        <w:spacing w:line="270" w:lineRule="atLeast"/>
+        <w:rPr>
+          <w:rFonts w:ascii="Menlo" w:eastAsia="Times New Roman" w:hAnsi="Menlo" w:cs="Menlo"/>
+          <w:color w:val="D4D4D4"/>
+          <w:sz w:val="18"/>
+          <w:szCs w:val="18"/>
+        </w:rPr>
+      </w:pPr>
+      <w:r>
+        <w:rPr>
+          <w:rFonts w:ascii="Menlo" w:eastAsia="Times New Roman" w:hAnsi="Menlo" w:cs="Menlo"/>
+          <w:color w:val="D4D4D4"/>
+          <w:sz w:val="18"/>
+          <w:szCs w:val="18"/>
+        </w:rPr>
+        <w:t>})()</w:t>
+      </w:r>
+    </w:p>
+    <w:p>
+      <w:pPr>
+        <w:pStyle w:val="ListParagraph"/>
+        <w:numPr>
+          <w:ilvl w:val="1"/>
+          <w:numId w:val="1"/>
+        </w:numPr>
+      </w:pPr>
+      <w:r>
+        <w:t>vs sum() IE a function()</w:t>
+      </w:r>
     </w:p>
     <w:p/>
     <w:p>
@@ -103,338 +723,34 @@
         <w:pStyle w:val="Heading1"/>
       </w:pPr>
       <w:r>
-        <w:t>Vocabulary</w:t>
-      </w:r>
-    </w:p>
-    <w:p>
-      <w:pPr>
-        <w:pStyle w:val="ListParagraph"/>
-        <w:numPr>
-          <w:ilvl w:val="0"/>
-          <w:numId w:val="1"/>
-        </w:numPr>
-      </w:pPr>
-      <w:r>
-        <w:t>CLI: command-line interface</w:t>
-      </w:r>
-    </w:p>
-    <w:p>
-      <w:pPr>
-        <w:pStyle w:val="ListParagraph"/>
-        <w:numPr>
-          <w:ilvl w:val="0"/>
-          <w:numId w:val="1"/>
-        </w:numPr>
-      </w:pPr>
-      <w:proofErr w:type="spellStart"/>
-      <w:r>
-        <w:t>Argv</w:t>
-      </w:r>
-      <w:proofErr w:type="spellEnd"/>
-      <w:r>
-        <w:t>: argument values, given by an array</w:t>
-      </w:r>
-    </w:p>
-    <w:p>
-      <w:pPr>
-        <w:pStyle w:val="ListParagraph"/>
-        <w:numPr>
-          <w:ilvl w:val="0"/>
-          <w:numId w:val="1"/>
-        </w:numPr>
-      </w:pPr>
-      <w:proofErr w:type="spellStart"/>
-      <w:proofErr w:type="gramStart"/>
-      <w:r>
-        <w:t>p</w:t>
-      </w:r>
-      <w:r>
-        <w:t>rocess.</w:t>
-      </w:r>
-      <w:r>
-        <w:t>argv</w:t>
-      </w:r>
-      <w:proofErr w:type="spellEnd"/>
-      <w:proofErr w:type="gramEnd"/>
-      <w:r>
-        <w:t xml:space="preserve"> = environment variable</w:t>
-      </w:r>
-    </w:p>
-    <w:p>
-      <w:pPr>
-        <w:pStyle w:val="ListParagraph"/>
-        <w:numPr>
-          <w:ilvl w:val="1"/>
-          <w:numId w:val="1"/>
-        </w:numPr>
-      </w:pPr>
-      <w:r>
-        <w:t xml:space="preserve">process in an object that has variable </w:t>
-      </w:r>
-      <w:proofErr w:type="spellStart"/>
-      <w:r>
-        <w:t>argv</w:t>
-      </w:r>
-      <w:proofErr w:type="spellEnd"/>
-    </w:p>
-    <w:p>
-      <w:pPr>
-        <w:pStyle w:val="ListParagraph"/>
-        <w:numPr>
-          <w:ilvl w:val="1"/>
-          <w:numId w:val="1"/>
-        </w:numPr>
-      </w:pPr>
-      <w:proofErr w:type="spellStart"/>
-      <w:r>
-        <w:t>argv</w:t>
-      </w:r>
-      <w:proofErr w:type="spellEnd"/>
-      <w:r>
-        <w:t>: puts all the things (</w:t>
-      </w:r>
-      <w:r>
-        <w:t>arguments</w:t>
-      </w:r>
-      <w:r>
-        <w:t>) you wrote into an array</w:t>
-      </w:r>
-    </w:p>
-    <w:p>
-      <w:pPr>
-        <w:pStyle w:val="ListParagraph"/>
-        <w:numPr>
-          <w:ilvl w:val="0"/>
-          <w:numId w:val="1"/>
-        </w:numPr>
-      </w:pPr>
-      <w:r>
-        <w:t xml:space="preserve">Ternary operator (there is only one, similar </w:t>
-      </w:r>
-      <w:proofErr w:type="spellStart"/>
-      <w:r>
-        <w:t>ish</w:t>
-      </w:r>
-      <w:proofErr w:type="spellEnd"/>
-      <w:r>
-        <w:t xml:space="preserve"> to if statement)</w:t>
-      </w:r>
-    </w:p>
-    <w:p/>
-    <w:p>
-      <w:pPr>
-        <w:pStyle w:val="Heading1"/>
-      </w:pPr>
-      <w:r>
-        <w:t>Material</w:t>
-      </w:r>
-    </w:p>
-    <w:p>
-      <w:pPr>
-        <w:rPr>
-          <w:rStyle w:val="SubtleEmphasis"/>
-        </w:rPr>
-      </w:pPr>
-      <w:r>
-        <w:rPr>
-          <w:rStyle w:val="SubtleEmphasis"/>
-        </w:rPr>
-        <w:t>Parsing</w:t>
-      </w:r>
-    </w:p>
-    <w:p>
-      <w:pPr>
-        <w:pStyle w:val="ListParagraph"/>
-        <w:numPr>
-          <w:ilvl w:val="0"/>
-          <w:numId w:val="1"/>
-        </w:numPr>
-      </w:pPr>
-      <w:r>
-        <w:t>Path are still considered arguments to the shell you’re using</w:t>
-      </w:r>
-      <w:r>
-        <w:t xml:space="preserve"> (shell = terminal?)</w:t>
-      </w:r>
-    </w:p>
-    <w:p>
-      <w:pPr>
-        <w:pStyle w:val="ListParagraph"/>
-        <w:numPr>
-          <w:ilvl w:val="1"/>
-          <w:numId w:val="1"/>
-        </w:numPr>
-      </w:pPr>
-      <w:r>
-        <w:t xml:space="preserve">So </w:t>
-      </w:r>
-      <w:proofErr w:type="gramStart"/>
-      <w:r>
-        <w:t>basically</w:t>
-      </w:r>
-      <w:proofErr w:type="gramEnd"/>
-      <w:r>
-        <w:t xml:space="preserve"> </w:t>
-      </w:r>
-      <w:r>
-        <w:t xml:space="preserve">path of </w:t>
-      </w:r>
-      <w:r>
-        <w:t>node (interpreter) is an argument along with</w:t>
-      </w:r>
-      <w:r>
-        <w:t xml:space="preserve"> path of</w:t>
-      </w:r>
-      <w:r>
-        <w:t xml:space="preserve"> sum.js</w:t>
-      </w:r>
-    </w:p>
-    <w:p>
-      <w:pPr>
-        <w:pStyle w:val="ListParagraph"/>
-        <w:numPr>
-          <w:ilvl w:val="0"/>
-          <w:numId w:val="1"/>
-        </w:numPr>
-      </w:pPr>
-      <w:r>
-        <w:t xml:space="preserve">All command </w:t>
-      </w:r>
-      <w:r>
-        <w:t>arguments</w:t>
-      </w:r>
-      <w:r>
-        <w:t xml:space="preserve"> are strings </w:t>
-      </w:r>
-    </w:p>
-    <w:p>
-      <w:pPr>
-        <w:pStyle w:val="ListParagraph"/>
-        <w:numPr>
-          <w:ilvl w:val="0"/>
-          <w:numId w:val="1"/>
-        </w:numPr>
-      </w:pPr>
-      <w:proofErr w:type="spellStart"/>
-      <w:r>
-        <w:t>Javascript</w:t>
-      </w:r>
-      <w:proofErr w:type="spellEnd"/>
-      <w:r>
-        <w:t xml:space="preserve"> </w:t>
-      </w:r>
-      <w:proofErr w:type="spellStart"/>
-      <w:r>
-        <w:t>exectures</w:t>
-      </w:r>
-      <w:proofErr w:type="spellEnd"/>
-      <w:r>
-        <w:t xml:space="preserve"> program top bottom so like you will get the gist of it later but sometimes u don’t need to call functions it just executes shit</w:t>
-      </w:r>
-    </w:p>
-    <w:p>
-      <w:pPr>
-        <w:pStyle w:val="ListParagraph"/>
-        <w:numPr>
-          <w:ilvl w:val="0"/>
-          <w:numId w:val="1"/>
-        </w:numPr>
-      </w:pPr>
-      <w:r>
-        <w:t>Scope: x=12 and then inside an if statement x=4 you can still console.log it!</w:t>
+        <w:t>Exercises where I learned a lot</w:t>
+      </w:r>
+    </w:p>
+    <w:p>
+      <w:pPr>
+        <w:pStyle w:val="ListParagraph"/>
+        <w:numPr>
+          <w:ilvl w:val="0"/>
+          <w:numId w:val="1"/>
+        </w:numPr>
+      </w:pPr>
+      <w:r>
+        <w:t>day1/ternary.js</w:t>
+      </w:r>
+    </w:p>
+    <w:p>
+      <w:pPr>
+        <w:pStyle w:val="ListParagraph"/>
+        <w:numPr>
+          <w:ilvl w:val="0"/>
+          <w:numId w:val="1"/>
+        </w:numPr>
+      </w:pPr>
+      <w:r>
+        <w:t>day1/password.js</w:t>
       </w:r>
       <w:bookmarkStart w:id="0" w:name="_GoBack"/>
       <w:bookmarkEnd w:id="0"/>
-    </w:p>
-    <w:p>
-      <w:pPr>
-        <w:pStyle w:val="Heading1"/>
-      </w:pPr>
-      <w:r>
-        <w:t>Syntax</w:t>
-      </w:r>
-    </w:p>
-    <w:p>
-      <w:pPr>
-        <w:pStyle w:val="ListParagraph"/>
-        <w:numPr>
-          <w:ilvl w:val="0"/>
-          <w:numId w:val="1"/>
-        </w:numPr>
-      </w:pPr>
-      <w:proofErr w:type="gramStart"/>
-      <w:r>
-        <w:t>Number(</w:t>
-      </w:r>
-      <w:proofErr w:type="gramEnd"/>
-      <w:r>
-        <w:t xml:space="preserve">“123”) </w:t>
-      </w:r>
-      <w:r>
-        <w:sym w:font="Wingdings" w:char="F0E0"/>
-      </w:r>
-      <w:r>
-        <w:t xml:space="preserve"> 123 (a number)</w:t>
-      </w:r>
-    </w:p>
-    <w:p>
-      <w:pPr>
-        <w:pStyle w:val="ListParagraph"/>
-        <w:numPr>
-          <w:ilvl w:val="0"/>
-          <w:numId w:val="1"/>
-        </w:numPr>
-      </w:pPr>
-      <w:proofErr w:type="spellStart"/>
-      <w:proofErr w:type="gramStart"/>
-      <w:r>
-        <w:t>process.argv</w:t>
-      </w:r>
-      <w:proofErr w:type="gramEnd"/>
-      <w:r>
-        <w:t>.slice</w:t>
-      </w:r>
-      <w:proofErr w:type="spellEnd"/>
-      <w:r>
-        <w:t>(2) (it is an array function): cuts the rest of array (basically starts it at 2)</w:t>
-      </w:r>
-    </w:p>
-    <w:p>
-      <w:pPr>
-        <w:pStyle w:val="ListParagraph"/>
-        <w:numPr>
-          <w:ilvl w:val="0"/>
-          <w:numId w:val="1"/>
-        </w:numPr>
-      </w:pPr>
-      <w:r>
-        <w:t>default (same category as if statements) and switch, switch executes code based on argument matching</w:t>
-      </w:r>
-    </w:p>
-    <w:p>
-      <w:pPr>
-        <w:pStyle w:val="ListParagraph"/>
-        <w:numPr>
-          <w:ilvl w:val="0"/>
-          <w:numId w:val="1"/>
-        </w:numPr>
-      </w:pPr>
-      <w:r>
-        <w:t xml:space="preserve">if an array is empty: </w:t>
-      </w:r>
-      <w:proofErr w:type="gramStart"/>
-      <w:r>
-        <w:t>if !</w:t>
-      </w:r>
-      <w:proofErr w:type="spellStart"/>
-      <w:r>
-        <w:t>array</w:t>
-      </w:r>
-      <w:proofErr w:type="gramEnd"/>
-      <w:r>
-        <w:t>.length</w:t>
-      </w:r>
-      <w:proofErr w:type="spellEnd"/>
     </w:p>
     <w:sectPr>
       <w:pgSz w:w="12240" w:h="15840"/>
@@ -444,6 +760,44 @@
     </w:sectPr>
   </w:body>
 </w:document>
+</file>
+
+<file path=word/endnotes.xml><?xml version="1.0" encoding="utf-8"?>
+<w:endnotes xmlns:wpc="http://schemas.microsoft.com/office/word/2010/wordprocessingCanvas" xmlns:mo="http://schemas.microsoft.com/office/mac/office/2008/main" xmlns:mc="http://schemas.openxmlformats.org/markup-compatibility/2006" xmlns:mv="urn:schemas-microsoft-com:mac:vml" xmlns:o="urn:schemas-microsoft-com:office:office" xmlns:r="http://schemas.openxmlformats.org/officeDocument/2006/relationships" xmlns:m="http://schemas.openxmlformats.org/officeDocument/2006/math" xmlns:v="urn:schemas-microsoft-com:vml" xmlns:wp14="http://schemas.microsoft.com/office/word/2010/wordprocessingDrawing" xmlns:wp="http://schemas.openxmlformats.org/drawingml/2006/wordprocessingDrawing" xmlns:w10="urn:schemas-microsoft-com:office:word" xmlns:w="http://schemas.openxmlformats.org/wordprocessingml/2006/main" xmlns:w14="http://schemas.microsoft.com/office/word/2010/wordml" xmlns:w15="http://schemas.microsoft.com/office/word/2012/wordml" xmlns:wpg="http://schemas.microsoft.com/office/word/2010/wordprocessingGroup" xmlns:wpi="http://schemas.microsoft.com/office/word/2010/wordprocessingInk" xmlns:wne="http://schemas.microsoft.com/office/word/2006/wordml" xmlns:wps="http://schemas.microsoft.com/office/word/2010/wordprocessingShape" mc:Ignorable="w14 w15 wp14">
+  <w:endnote w:type="separator" w:id="-1">
+    <w:p>
+      <w:r>
+        <w:separator/>
+      </w:r>
+    </w:p>
+  </w:endnote>
+  <w:endnote w:type="continuationSeparator" w:id="0">
+    <w:p>
+      <w:r>
+        <w:continuationSeparator/>
+      </w:r>
+    </w:p>
+  </w:endnote>
+</w:endnotes>
+</file>
+
+<file path=word/footnotes.xml><?xml version="1.0" encoding="utf-8"?>
+<w:footnotes xmlns:wpc="http://schemas.microsoft.com/office/word/2010/wordprocessingCanvas" xmlns:mo="http://schemas.microsoft.com/office/mac/office/2008/main" xmlns:mc="http://schemas.openxmlformats.org/markup-compatibility/2006" xmlns:mv="urn:schemas-microsoft-com:mac:vml" xmlns:o="urn:schemas-microsoft-com:office:office" xmlns:r="http://schemas.openxmlformats.org/officeDocument/2006/relationships" xmlns:m="http://schemas.openxmlformats.org/officeDocument/2006/math" xmlns:v="urn:schemas-microsoft-com:vml" xmlns:wp14="http://schemas.microsoft.com/office/word/2010/wordprocessingDrawing" xmlns:wp="http://schemas.openxmlformats.org/drawingml/2006/wordprocessingDrawing" xmlns:w10="urn:schemas-microsoft-com:office:word" xmlns:w="http://schemas.openxmlformats.org/wordprocessingml/2006/main" xmlns:w14="http://schemas.microsoft.com/office/word/2010/wordml" xmlns:w15="http://schemas.microsoft.com/office/word/2012/wordml" xmlns:wpg="http://schemas.microsoft.com/office/word/2010/wordprocessingGroup" xmlns:wpi="http://schemas.microsoft.com/office/word/2010/wordprocessingInk" xmlns:wne="http://schemas.microsoft.com/office/word/2006/wordml" xmlns:wps="http://schemas.microsoft.com/office/word/2010/wordprocessingShape" mc:Ignorable="w14 w15 wp14">
+  <w:footnote w:type="separator" w:id="-1">
+    <w:p>
+      <w:r>
+        <w:separator/>
+      </w:r>
+    </w:p>
+  </w:footnote>
+  <w:footnote w:type="continuationSeparator" w:id="0">
+    <w:p>
+      <w:r>
+        <w:continuationSeparator/>
+      </w:r>
+    </w:p>
+  </w:footnote>
+</w:footnotes>
 </file>
 
 <file path=word/numbering.xml><?xml version="1.0" encoding="utf-8"?>
@@ -1084,6 +1438,48 @@
       <w:color w:val="404040" w:themeColor="text1" w:themeTint="BF"/>
     </w:rPr>
   </w:style>
+  <w:style w:type="paragraph" w:styleId="Header">
+    <w:name w:val="header"/>
+    <w:basedOn w:val="Normal"/>
+    <w:link w:val="HeaderChar"/>
+    <w:uiPriority w:val="99"/>
+    <w:unhideWhenUsed/>
+    <w:rsid w:val="004A3D73"/>
+    <w:pPr>
+      <w:tabs>
+        <w:tab w:val="center" w:pos="4680"/>
+        <w:tab w:val="right" w:pos="9360"/>
+      </w:tabs>
+    </w:pPr>
+  </w:style>
+  <w:style w:type="character" w:customStyle="1" w:styleId="HeaderChar">
+    <w:name w:val="Header Char"/>
+    <w:basedOn w:val="DefaultParagraphFont"/>
+    <w:link w:val="Header"/>
+    <w:uiPriority w:val="99"/>
+    <w:rsid w:val="004A3D73"/>
+  </w:style>
+  <w:style w:type="paragraph" w:styleId="Footer">
+    <w:name w:val="footer"/>
+    <w:basedOn w:val="Normal"/>
+    <w:link w:val="FooterChar"/>
+    <w:uiPriority w:val="99"/>
+    <w:unhideWhenUsed/>
+    <w:rsid w:val="004A3D73"/>
+    <w:pPr>
+      <w:tabs>
+        <w:tab w:val="center" w:pos="4680"/>
+        <w:tab w:val="right" w:pos="9360"/>
+      </w:tabs>
+    </w:pPr>
+  </w:style>
+  <w:style w:type="character" w:customStyle="1" w:styleId="FooterChar">
+    <w:name w:val="Footer Char"/>
+    <w:basedOn w:val="DefaultParagraphFont"/>
+    <w:link w:val="Footer"/>
+    <w:uiPriority w:val="99"/>
+    <w:rsid w:val="004A3D73"/>
+  </w:style>
 </w:styles>
 </file>
 

</xml_diff>